<commit_message>
SE322 project; SE311 project in progress
</commit_message>
<xml_diff>
--- a/SE311/project/SE311-PZ-TomislavZivadinovic3948.docx
+++ b/SE311/project/SE311-PZ-TomislavZivadinovic3948.docx
@@ -25,6 +25,8 @@
           <w:rFonts w:ascii="Arial" w:hAnsi="Arial" w:cs="Arial"/>
         </w:rPr>
       </w:pPr>
+      <w:bookmarkStart w:id="0" w:name="_GoBack"/>
+      <w:bookmarkEnd w:id="0"/>
       <w:r>
         <w:rPr>
           <w:rFonts w:ascii="Arial" w:hAnsi="Arial" w:cs="Arial"/>
@@ -169,7 +171,16 @@
           <w:sz w:val="32"/>
           <w:szCs w:val="32"/>
         </w:rPr>
-        <w:t>3</w:t>
+        <w:t>311</w:t>
+      </w:r>
+      <w:r>
+        <w:rPr>
+          <w:rFonts w:ascii="Arial" w:hAnsi="Arial" w:cs="Arial"/>
+          <w:i/>
+          <w:sz w:val="32"/>
+          <w:szCs w:val="32"/>
+        </w:rPr>
+        <w:t xml:space="preserve"> </w:t>
       </w:r>
       <w:r>
         <w:rPr>
@@ -178,87 +189,48 @@
           <w:sz w:val="32"/>
           <w:szCs w:val="32"/>
         </w:rPr>
-        <w:t>11</w:t>
-      </w:r>
-      <w:r>
+        <w:t>PROJEKTOVANJE I ARHITEKTURA SOFTVERA</w:t>
+      </w:r>
+    </w:p>
+    <w:p>
+      <w:pPr>
+        <w:pStyle w:val="11"/>
+        <w:spacing w:line="480" w:lineRule="auto"/>
+        <w:jc w:val="both"/>
         <w:rPr>
           <w:rFonts w:ascii="Arial" w:hAnsi="Arial" w:cs="Arial"/>
           <w:i/>
           <w:sz w:val="32"/>
           <w:szCs w:val="32"/>
         </w:rPr>
-        <w:t xml:space="preserve"> </w:t>
-      </w:r>
-      <w:r>
+      </w:pPr>
+    </w:p>
+    <w:p>
+      <w:pPr>
+        <w:pStyle w:val="11"/>
+        <w:jc w:val="center"/>
         <w:rPr>
           <w:rFonts w:hint="default" w:ascii="Arial" w:hAnsi="Arial" w:cs="Arial"/>
-          <w:i/>
-          <w:sz w:val="32"/>
-          <w:szCs w:val="32"/>
-        </w:rPr>
-        <w:t>PROJEKTOVANJE I ARHITEKTURA SOFTVERA</w:t>
-      </w:r>
-    </w:p>
-    <w:p>
-      <w:pPr>
-        <w:pStyle w:val="11"/>
-        <w:spacing w:line="480" w:lineRule="auto"/>
-        <w:jc w:val="both"/>
-        <w:rPr>
-          <w:rFonts w:ascii="Arial" w:hAnsi="Arial" w:cs="Arial"/>
-          <w:i/>
-          <w:sz w:val="32"/>
-          <w:szCs w:val="32"/>
-        </w:rPr>
-      </w:pPr>
-    </w:p>
-    <w:p>
-      <w:pPr>
-        <w:pStyle w:val="11"/>
-        <w:spacing w:line="480" w:lineRule="auto"/>
-        <w:jc w:val="center"/>
+          <w:b/>
+        </w:rPr>
+      </w:pPr>
+      <w:r>
         <w:rPr>
           <w:rFonts w:hint="default" w:ascii="Arial" w:hAnsi="Arial" w:cs="Arial"/>
-          <w:b w:val="0"/>
-          <w:bCs/>
           <w:sz w:val="48"/>
           <w:szCs w:val="48"/>
         </w:rPr>
-      </w:pPr>
-      <w:r>
-        <w:rPr>
-          <w:rFonts w:hint="default" w:ascii="Arial" w:hAnsi="Arial" w:cs="Arial"/>
-          <w:b w:val="0"/>
-          <w:bCs/>
-          <w:sz w:val="48"/>
-          <w:szCs w:val="48"/>
-        </w:rPr>
         <w:t>Projektni zadatak</w:t>
       </w:r>
     </w:p>
     <w:p>
       <w:pPr>
         <w:pStyle w:val="11"/>
-        <w:spacing w:line="480" w:lineRule="auto"/>
-        <w:jc w:val="center"/>
-        <w:rPr>
-          <w:rFonts w:hint="default" w:ascii="Arial" w:hAnsi="Arial" w:cs="Arial"/>
-          <w:b w:val="0"/>
-          <w:bCs/>
-          <w:sz w:val="48"/>
-          <w:szCs w:val="48"/>
-        </w:rPr>
-      </w:pPr>
-      <w:r>
-        <w:rPr>
-          <w:rFonts w:hint="default" w:ascii="Arial" w:hAnsi="Arial" w:cs="Arial"/>
-          <w:b w:val="0"/>
-          <w:bCs/>
-          <w:sz w:val="48"/>
-          <w:szCs w:val="48"/>
-        </w:rPr>
-        <w:t>Apstrakt</w:t>
-      </w:r>
+        <w:rPr>
+          <w:rFonts w:ascii="Arial" w:hAnsi="Arial" w:cs="Arial"/>
+          <w:b/>
+        </w:rPr>
+      </w:pPr>
     </w:p>
     <w:p>
       <w:pPr>
@@ -412,8 +384,6 @@
         </w:rPr>
         <w:t>Tomislav Živadinović</w:t>
       </w:r>
-      <w:bookmarkStart w:id="0" w:name="_GoBack"/>
-      <w:bookmarkEnd w:id="0"/>
     </w:p>
     <w:p>
       <w:pPr>
@@ -482,119 +452,447 @@
           <w:b/>
           <w:sz w:val="28"/>
         </w:rPr>
-        <w:t>20.10.2021.</w:t>
-      </w:r>
-    </w:p>
-    <w:p>
-      <w:pPr>
-        <w:pStyle w:val="11"/>
-      </w:pPr>
-    </w:p>
-    <w:p>
-      <w:pPr>
-        <w:pStyle w:val="11"/>
+        <w:t>u izradi</w:t>
+      </w:r>
+    </w:p>
+    <w:p>
+      <w:pPr>
+        <w:pStyle w:val="11"/>
+      </w:pPr>
+    </w:p>
+    <w:p>
+      <w:pPr>
+        <w:pStyle w:val="11"/>
+      </w:pPr>
+      <w:r>
+        <w:br w:type="page"/>
+      </w:r>
+    </w:p>
+    <w:p>
+      <w:pPr>
+        <w:pStyle w:val="11"/>
+        <w:rPr>
+          <w:rFonts w:hint="default"/>
+        </w:rPr>
+      </w:pPr>
+    </w:p>
+    <w:p>
+      <w:pPr>
+        <w:pStyle w:val="11"/>
+        <w:jc w:val="left"/>
+        <w:rPr>
+          <w:rFonts w:hint="default" w:asciiTheme="minorAscii" w:hAnsiTheme="minorAscii"/>
+          <w:sz w:val="22"/>
+          <w:szCs w:val="22"/>
+        </w:rPr>
+      </w:pPr>
+      <w:r>
+        <w:rPr>
+          <w:rFonts w:hint="default" w:asciiTheme="minorAscii" w:hAnsiTheme="minorAscii"/>
+          <w:sz w:val="22"/>
+          <w:szCs w:val="22"/>
+        </w:rPr>
+        <w:t>Sadržaj: ..................................................................................................2</w:t>
+      </w:r>
+    </w:p>
+    <w:p>
+      <w:pPr>
+        <w:pStyle w:val="11"/>
+        <w:rPr>
+          <w:rFonts w:hint="default"/>
+        </w:rPr>
+      </w:pPr>
+    </w:p>
+    <w:p>
+      <w:pPr>
+        <w:pStyle w:val="11"/>
+        <w:rPr>
+          <w:rFonts w:hint="default"/>
+        </w:rPr>
+      </w:pPr>
+    </w:p>
+    <w:p>
+      <w:pPr>
+        <w:pStyle w:val="11"/>
+        <w:rPr>
+          <w:rFonts w:hint="default"/>
+        </w:rPr>
+      </w:pPr>
+    </w:p>
+    <w:p>
+      <w:pPr>
+        <w:pStyle w:val="11"/>
+        <w:rPr>
+          <w:rFonts w:hint="default"/>
+        </w:rPr>
+      </w:pPr>
+    </w:p>
+    <w:p>
+      <w:pPr>
+        <w:pStyle w:val="11"/>
+        <w:rPr>
+          <w:rFonts w:hint="default"/>
+        </w:rPr>
+      </w:pPr>
+    </w:p>
+    <w:p>
+      <w:pPr>
+        <w:pStyle w:val="11"/>
+        <w:rPr>
+          <w:rFonts w:hint="default"/>
+        </w:rPr>
+      </w:pPr>
+    </w:p>
+    <w:p>
+      <w:pPr>
+        <w:pStyle w:val="11"/>
+        <w:rPr>
+          <w:rFonts w:hint="default"/>
+        </w:rPr>
+      </w:pPr>
+    </w:p>
+    <w:p>
+      <w:pPr>
+        <w:pStyle w:val="11"/>
+        <w:rPr>
+          <w:rFonts w:hint="default"/>
+        </w:rPr>
+      </w:pPr>
+    </w:p>
+    <w:p>
+      <w:pPr>
+        <w:pStyle w:val="11"/>
+        <w:rPr>
+          <w:rFonts w:hint="default"/>
+        </w:rPr>
+      </w:pPr>
+    </w:p>
+    <w:p>
+      <w:pPr>
+        <w:pStyle w:val="11"/>
+        <w:rPr>
+          <w:rFonts w:hint="default"/>
+        </w:rPr>
+      </w:pPr>
+    </w:p>
+    <w:p>
+      <w:pPr>
+        <w:pStyle w:val="11"/>
+        <w:rPr>
+          <w:rFonts w:hint="default"/>
+        </w:rPr>
+      </w:pPr>
+    </w:p>
+    <w:p>
+      <w:pPr>
+        <w:pStyle w:val="11"/>
+        <w:rPr>
+          <w:rFonts w:hint="default"/>
+        </w:rPr>
+      </w:pPr>
+    </w:p>
+    <w:p>
+      <w:pPr>
+        <w:pStyle w:val="11"/>
+        <w:rPr>
+          <w:rFonts w:hint="default"/>
+        </w:rPr>
+      </w:pPr>
+    </w:p>
+    <w:p>
+      <w:pPr>
+        <w:pStyle w:val="11"/>
+        <w:rPr>
+          <w:rFonts w:hint="default"/>
+        </w:rPr>
+      </w:pPr>
+    </w:p>
+    <w:p>
+      <w:pPr>
+        <w:pStyle w:val="11"/>
+        <w:rPr>
+          <w:rFonts w:hint="default"/>
+        </w:rPr>
+      </w:pPr>
+    </w:p>
+    <w:p>
+      <w:pPr>
+        <w:pStyle w:val="11"/>
+        <w:rPr>
+          <w:rFonts w:hint="default"/>
+        </w:rPr>
+      </w:pPr>
+    </w:p>
+    <w:p>
+      <w:pPr>
+        <w:pStyle w:val="11"/>
+        <w:rPr>
+          <w:rFonts w:hint="default"/>
+        </w:rPr>
+      </w:pPr>
+    </w:p>
+    <w:p>
+      <w:pPr>
+        <w:pStyle w:val="11"/>
+        <w:rPr>
+          <w:rFonts w:hint="default"/>
+        </w:rPr>
+      </w:pPr>
+    </w:p>
+    <w:p>
+      <w:pPr>
+        <w:pStyle w:val="11"/>
+        <w:rPr>
+          <w:rFonts w:hint="default"/>
+        </w:rPr>
+      </w:pPr>
+    </w:p>
+    <w:p>
+      <w:pPr>
+        <w:pStyle w:val="11"/>
+        <w:rPr>
+          <w:rFonts w:hint="default"/>
+        </w:rPr>
+      </w:pPr>
+    </w:p>
+    <w:p>
+      <w:pPr>
+        <w:pStyle w:val="11"/>
+        <w:rPr>
+          <w:rFonts w:hint="default"/>
+        </w:rPr>
+      </w:pPr>
+    </w:p>
+    <w:p>
+      <w:pPr>
+        <w:pStyle w:val="11"/>
+        <w:rPr>
+          <w:rFonts w:hint="default"/>
+        </w:rPr>
+      </w:pPr>
+    </w:p>
+    <w:p>
+      <w:pPr>
+        <w:pStyle w:val="11"/>
+        <w:rPr>
+          <w:rFonts w:hint="default"/>
+        </w:rPr>
+      </w:pPr>
+    </w:p>
+    <w:p>
+      <w:pPr>
+        <w:pStyle w:val="11"/>
+        <w:rPr>
+          <w:rFonts w:hint="default"/>
+        </w:rPr>
+      </w:pPr>
+    </w:p>
+    <w:p>
+      <w:pPr>
+        <w:pStyle w:val="11"/>
+        <w:rPr>
+          <w:rFonts w:hint="default"/>
+        </w:rPr>
+      </w:pPr>
+    </w:p>
+    <w:p>
+      <w:pPr>
+        <w:pStyle w:val="11"/>
+        <w:rPr>
+          <w:rFonts w:hint="default"/>
+        </w:rPr>
+      </w:pPr>
+    </w:p>
+    <w:p>
+      <w:pPr>
+        <w:pStyle w:val="11"/>
+        <w:rPr>
+          <w:rFonts w:hint="default"/>
+        </w:rPr>
+      </w:pPr>
+    </w:p>
+    <w:p>
+      <w:pPr>
+        <w:pStyle w:val="11"/>
+        <w:rPr>
+          <w:rFonts w:hint="default"/>
+        </w:rPr>
+      </w:pPr>
+    </w:p>
+    <w:p>
+      <w:pPr>
+        <w:pStyle w:val="11"/>
+        <w:rPr>
+          <w:rFonts w:hint="default"/>
+        </w:rPr>
+      </w:pPr>
+    </w:p>
+    <w:p>
+      <w:pPr>
+        <w:pStyle w:val="11"/>
+        <w:rPr>
+          <w:rFonts w:hint="default"/>
+        </w:rPr>
+      </w:pPr>
+    </w:p>
+    <w:p>
+      <w:pPr>
+        <w:pStyle w:val="11"/>
+        <w:rPr>
+          <w:rFonts w:hint="default"/>
+        </w:rPr>
+      </w:pPr>
+    </w:p>
+    <w:p>
+      <w:pPr>
+        <w:pStyle w:val="11"/>
+        <w:rPr>
+          <w:rFonts w:hint="default"/>
+        </w:rPr>
+      </w:pPr>
+    </w:p>
+    <w:p>
+      <w:pPr>
+        <w:pStyle w:val="11"/>
+        <w:rPr>
+          <w:rFonts w:hint="default"/>
+        </w:rPr>
+      </w:pPr>
+    </w:p>
+    <w:p>
+      <w:pPr>
+        <w:pStyle w:val="11"/>
+        <w:rPr>
+          <w:rFonts w:hint="default"/>
+        </w:rPr>
+      </w:pPr>
+    </w:p>
+    <w:p>
+      <w:pPr>
+        <w:pStyle w:val="11"/>
+        <w:rPr>
+          <w:rFonts w:hint="default"/>
+        </w:rPr>
+      </w:pPr>
+    </w:p>
+    <w:p>
+      <w:pPr>
+        <w:pStyle w:val="11"/>
+        <w:rPr>
+          <w:rFonts w:hint="default"/>
+        </w:rPr>
+      </w:pPr>
+    </w:p>
+    <w:p>
+      <w:pPr>
+        <w:pStyle w:val="11"/>
+        <w:rPr>
+          <w:rFonts w:hint="default"/>
+        </w:rPr>
+      </w:pPr>
+    </w:p>
+    <w:p>
+      <w:pPr>
+        <w:pStyle w:val="11"/>
+        <w:rPr>
+          <w:rFonts w:hint="default"/>
+        </w:rPr>
+      </w:pPr>
+    </w:p>
+    <w:p>
+      <w:pPr>
+        <w:pStyle w:val="11"/>
+        <w:rPr>
+          <w:rFonts w:hint="default"/>
+        </w:rPr>
+      </w:pPr>
+    </w:p>
+    <w:p>
+      <w:pPr>
+        <w:pStyle w:val="11"/>
+        <w:rPr>
+          <w:rFonts w:hint="default"/>
+        </w:rPr>
+      </w:pPr>
+    </w:p>
+    <w:p>
+      <w:pPr>
+        <w:pStyle w:val="11"/>
+        <w:rPr>
+          <w:rFonts w:hint="default"/>
+        </w:rPr>
+      </w:pPr>
+    </w:p>
+    <w:p>
+      <w:pPr>
+        <w:pStyle w:val="11"/>
+        <w:rPr>
+          <w:rFonts w:hint="default"/>
+        </w:rPr>
+      </w:pPr>
+    </w:p>
+    <w:p>
+      <w:pPr>
+        <w:pStyle w:val="11"/>
+        <w:rPr>
+          <w:rFonts w:hint="default"/>
+        </w:rPr>
+      </w:pPr>
+    </w:p>
+    <w:p>
+      <w:pPr>
+        <w:pStyle w:val="11"/>
+        <w:rPr>
+          <w:rFonts w:hint="default"/>
+        </w:rPr>
+      </w:pPr>
+    </w:p>
+    <w:p>
+      <w:pPr>
+        <w:pStyle w:val="11"/>
+        <w:rPr>
+          <w:rFonts w:hint="default"/>
+        </w:rPr>
+      </w:pPr>
+    </w:p>
+    <w:p>
+      <w:pPr>
+        <w:pStyle w:val="11"/>
+        <w:rPr>
+          <w:rFonts w:hint="default"/>
+        </w:rPr>
+      </w:pPr>
+    </w:p>
+    <w:p>
+      <w:pPr>
+        <w:rPr>
+          <w:rFonts w:hint="default" w:ascii="Arial" w:hAnsi="Arial" w:cs="Arial"/>
+        </w:rPr>
+      </w:pPr>
+    </w:p>
+    <w:p>
+      <w:pPr>
+        <w:rPr>
+          <w:rFonts w:hint="default" w:ascii="Arial" w:hAnsi="Arial" w:cs="Arial"/>
+        </w:rPr>
       </w:pPr>
     </w:p>
     <w:p>
       <w:pPr>
         <w:pStyle w:val="2"/>
-      </w:pPr>
-      <w:r>
-        <w:rPr>
-          <w:rFonts w:hint="default"/>
-        </w:rPr>
-        <w:t>Odabir sistema</w:t>
-      </w:r>
-    </w:p>
-    <w:p>
-      <w:pPr>
-        <w:rPr>
-          <w:rFonts w:hint="default" w:asciiTheme="minorAscii" w:hAnsiTheme="minorAscii"/>
-          <w:sz w:val="24"/>
-          <w:szCs w:val="24"/>
-        </w:rPr>
-      </w:pPr>
-      <w:r>
-        <w:rPr>
-          <w:rFonts w:hint="default" w:asciiTheme="minorAscii" w:hAnsiTheme="minorAscii"/>
-          <w:sz w:val="24"/>
-          <w:szCs w:val="24"/>
-        </w:rPr>
-        <w:t>Tema br. 20: Sistem za računovodstvo koji treba da zameni postojeći sistem.</w:t>
-      </w:r>
-    </w:p>
-    <w:p>
-      <w:pPr>
-        <w:rPr>
-          <w:rFonts w:hint="default" w:asciiTheme="minorAscii" w:hAnsiTheme="minorAscii"/>
-          <w:sz w:val="28"/>
-          <w:szCs w:val="28"/>
-        </w:rPr>
-      </w:pPr>
-      <w:r>
-        <w:rPr>
-          <w:rFonts w:hint="default" w:asciiTheme="minorAscii" w:hAnsiTheme="minorAscii"/>
-          <w:sz w:val="28"/>
-          <w:szCs w:val="28"/>
-        </w:rPr>
-        <w:t>Opis sistema</w:t>
-      </w:r>
-    </w:p>
-    <w:p>
-      <w:pPr>
-        <w:rPr>
-          <w:rFonts w:hint="default" w:asciiTheme="minorAscii" w:hAnsiTheme="minorAscii"/>
-          <w:sz w:val="24"/>
-          <w:szCs w:val="24"/>
-        </w:rPr>
-      </w:pPr>
-      <w:r>
-        <w:rPr>
-          <w:rFonts w:hint="default" w:asciiTheme="minorAscii" w:hAnsiTheme="minorAscii"/>
-          <w:sz w:val="24"/>
-          <w:szCs w:val="24"/>
-        </w:rPr>
-        <w:t xml:space="preserve">Firma “Blinco FF” se bavi proizvodnjom, uvozom i izvozom ribolovačkog pribora. Trenutni sistem koji se koristi za kreiranje faktura i profaktura je nepotpun i fali mu dosta funkcionalnosti kako bi u potpunosti ispunjavao uslove da bude </w:t>
-      </w:r>
-      <w:r>
-        <w:rPr>
-          <w:rFonts w:hint="default" w:asciiTheme="minorAscii" w:hAnsiTheme="minorAscii"/>
-          <w:b/>
-          <w:bCs/>
-          <w:sz w:val="24"/>
-          <w:szCs w:val="24"/>
-        </w:rPr>
-        <w:t>sistem za računovodstvo</w:t>
-      </w:r>
-      <w:r>
-        <w:rPr>
-          <w:rFonts w:hint="default" w:asciiTheme="minorAscii" w:hAnsiTheme="minorAscii"/>
-          <w:sz w:val="24"/>
-          <w:szCs w:val="24"/>
-        </w:rPr>
-        <w:t>. Postojeći sistem za računovodstvo ove firme je out dated, pisan je u zastareloj tehnologiji i nije cross-platform.</w:t>
-      </w:r>
-    </w:p>
-    <w:p>
-      <w:pPr>
-        <w:rPr>
-          <w:rFonts w:hint="default" w:asciiTheme="minorAscii" w:hAnsiTheme="minorAscii"/>
-          <w:sz w:val="24"/>
-          <w:szCs w:val="24"/>
-        </w:rPr>
-      </w:pPr>
-      <w:r>
-        <w:rPr>
-          <w:rFonts w:hint="default" w:asciiTheme="minorAscii" w:hAnsiTheme="minorAscii"/>
-          <w:sz w:val="24"/>
-          <w:szCs w:val="24"/>
-        </w:rPr>
-        <w:t xml:space="preserve">Zbog svih gore navednih razloga potrebno je razviti aplikaciju koja će omogućiti direktoru i tehničkom direktoru da vrši administraciju nad zaposlenima, ugovorima, platama, fakturama, izvozima, uvozima itd... Aplikacija će biti dostupna online na serveru, tako da će svi korisnici sistema moći pristupiti istoj preko svog web browsera bez obzira na to koji operativni sistem koriste. </w:t>
-      </w:r>
-    </w:p>
-    <w:p>
-      <w:pPr>
-        <w:pStyle w:val="2"/>
+        <w:numPr>
+          <w:ilvl w:val="0"/>
+          <w:numId w:val="1"/>
+        </w:numPr>
+        <w:rPr>
+          <w:rFonts w:hint="default" w:ascii="Arial" w:hAnsi="Arial" w:cs="Arial"/>
+          <w:b w:val="0"/>
+          <w:bCs w:val="0"/>
+          <w:sz w:val="32"/>
+          <w:szCs w:val="32"/>
+        </w:rPr>
+      </w:pPr>
+      <w:r>
         <w:rPr>
           <w:rFonts w:hint="default" w:cs="Arial"/>
           <w:b w:val="0"/>
@@ -602,6 +900,225 @@
           <w:sz w:val="32"/>
           <w:szCs w:val="32"/>
         </w:rPr>
+        <w:t>Uvod</w:t>
+      </w:r>
+    </w:p>
+    <w:p>
+      <w:pPr>
+        <w:rPr>
+          <w:rFonts w:hint="default" w:asciiTheme="minorAscii" w:hAnsiTheme="minorAscii"/>
+          <w:sz w:val="24"/>
+          <w:szCs w:val="24"/>
+        </w:rPr>
+      </w:pPr>
+      <w:r>
+        <w:rPr>
+          <w:rFonts w:hint="default" w:asciiTheme="minorAscii" w:hAnsiTheme="minorAscii"/>
+          <w:sz w:val="24"/>
+          <w:szCs w:val="24"/>
+        </w:rPr>
+        <w:t>Razvija se aplikacija za firmu “Blinco FF” koja se bavi proizvodnjom ribolovačkog pribora. Firma trenutno kontrolu svojih porudžbina vrši pomoću zastarelog programa koji ne pruža neophodne mogućnosti. Sa druge strane, radnici i direktor firme celokupnu administraciju vezanu za zaposlene rade ručno preko papira. Iz tog razloga, često dolazi do greške i gubitka podataka. Pored toga, potrebno je mnogo vremena doći do neke bitne informacije i ovakav način rada nije efikasan. Zato se razvija nova aplikacija koja će otkloniti greške i olakšati rad, kao i poboljšati efikasnost rada.</w:t>
+      </w:r>
+    </w:p>
+    <w:p>
+      <w:pPr>
+        <w:rPr>
+          <w:rFonts w:hint="default" w:asciiTheme="minorAscii" w:hAnsiTheme="minorAscii"/>
+          <w:sz w:val="24"/>
+          <w:szCs w:val="24"/>
+        </w:rPr>
+      </w:pPr>
+      <w:r>
+        <w:rPr>
+          <w:rFonts w:hint="default" w:asciiTheme="minorAscii" w:hAnsiTheme="minorAscii"/>
+          <w:sz w:val="24"/>
+          <w:szCs w:val="24"/>
+        </w:rPr>
+        <w:t>Deo koji se tiče zahteva biće u dokumentu, ali je detaljnije opisan u SRS dokumentu koji će se kasnije pisati.</w:t>
+      </w:r>
+    </w:p>
+    <w:p>
+      <w:pPr>
+        <w:rPr>
+          <w:rFonts w:hint="default" w:asciiTheme="minorAscii" w:hAnsiTheme="minorAscii"/>
+        </w:rPr>
+      </w:pPr>
+    </w:p>
+    <w:p>
+      <w:pPr>
+        <w:rPr>
+          <w:rFonts w:hint="default" w:asciiTheme="minorAscii" w:hAnsiTheme="minorAscii"/>
+        </w:rPr>
+      </w:pPr>
+    </w:p>
+    <w:p>
+      <w:pPr>
+        <w:rPr>
+          <w:rFonts w:hint="default" w:asciiTheme="minorAscii" w:hAnsiTheme="minorAscii"/>
+        </w:rPr>
+      </w:pPr>
+    </w:p>
+    <w:p>
+      <w:pPr>
+        <w:rPr>
+          <w:rFonts w:hint="default" w:asciiTheme="minorAscii" w:hAnsiTheme="minorAscii"/>
+        </w:rPr>
+      </w:pPr>
+    </w:p>
+    <w:p>
+      <w:pPr>
+        <w:rPr>
+          <w:rFonts w:hint="default" w:asciiTheme="minorAscii" w:hAnsiTheme="minorAscii"/>
+        </w:rPr>
+      </w:pPr>
+    </w:p>
+    <w:p>
+      <w:pPr>
+        <w:rPr>
+          <w:rFonts w:hint="default" w:asciiTheme="minorAscii" w:hAnsiTheme="minorAscii"/>
+        </w:rPr>
+      </w:pPr>
+    </w:p>
+    <w:p>
+      <w:pPr>
+        <w:rPr>
+          <w:rFonts w:hint="default" w:asciiTheme="minorAscii" w:hAnsiTheme="minorAscii"/>
+        </w:rPr>
+      </w:pPr>
+    </w:p>
+    <w:p>
+      <w:pPr>
+        <w:rPr>
+          <w:rFonts w:hint="default" w:asciiTheme="minorAscii" w:hAnsiTheme="minorAscii"/>
+        </w:rPr>
+      </w:pPr>
+    </w:p>
+    <w:p>
+      <w:pPr>
+        <w:rPr>
+          <w:rFonts w:hint="default" w:asciiTheme="minorAscii" w:hAnsiTheme="minorAscii"/>
+        </w:rPr>
+      </w:pPr>
+    </w:p>
+    <w:p>
+      <w:pPr>
+        <w:rPr>
+          <w:rFonts w:hint="default" w:asciiTheme="minorAscii" w:hAnsiTheme="minorAscii"/>
+        </w:rPr>
+      </w:pPr>
+    </w:p>
+    <w:p>
+      <w:pPr>
+        <w:rPr>
+          <w:rFonts w:hint="default" w:asciiTheme="minorAscii" w:hAnsiTheme="minorAscii"/>
+        </w:rPr>
+      </w:pPr>
+    </w:p>
+    <w:p>
+      <w:pPr>
+        <w:rPr>
+          <w:rFonts w:hint="default" w:asciiTheme="minorAscii" w:hAnsiTheme="minorAscii"/>
+        </w:rPr>
+      </w:pPr>
+    </w:p>
+    <w:p>
+      <w:pPr>
+        <w:rPr>
+          <w:rFonts w:hint="default" w:asciiTheme="minorAscii" w:hAnsiTheme="minorAscii"/>
+        </w:rPr>
+      </w:pPr>
+    </w:p>
+    <w:p>
+      <w:pPr>
+        <w:rPr>
+          <w:rFonts w:hint="default" w:asciiTheme="minorAscii" w:hAnsiTheme="minorAscii"/>
+        </w:rPr>
+      </w:pPr>
+    </w:p>
+    <w:p>
+      <w:pPr>
+        <w:rPr>
+          <w:rFonts w:hint="default" w:asciiTheme="minorAscii" w:hAnsiTheme="minorAscii"/>
+        </w:rPr>
+      </w:pPr>
+    </w:p>
+    <w:p>
+      <w:pPr>
+        <w:rPr>
+          <w:rFonts w:hint="default" w:asciiTheme="minorAscii" w:hAnsiTheme="minorAscii"/>
+        </w:rPr>
+      </w:pPr>
+    </w:p>
+    <w:p>
+      <w:pPr>
+        <w:rPr>
+          <w:rFonts w:hint="default" w:asciiTheme="minorAscii" w:hAnsiTheme="minorAscii"/>
+        </w:rPr>
+      </w:pPr>
+    </w:p>
+    <w:p>
+      <w:pPr>
+        <w:rPr>
+          <w:rFonts w:hint="default" w:asciiTheme="minorAscii" w:hAnsiTheme="minorAscii"/>
+        </w:rPr>
+      </w:pPr>
+    </w:p>
+    <w:p>
+      <w:pPr>
+        <w:rPr>
+          <w:rFonts w:hint="default" w:asciiTheme="minorAscii" w:hAnsiTheme="minorAscii"/>
+        </w:rPr>
+      </w:pPr>
+    </w:p>
+    <w:p>
+      <w:pPr>
+        <w:rPr>
+          <w:rFonts w:hint="default" w:asciiTheme="minorAscii" w:hAnsiTheme="minorAscii"/>
+        </w:rPr>
+      </w:pPr>
+    </w:p>
+    <w:p>
+      <w:pPr>
+        <w:rPr>
+          <w:rFonts w:hint="default" w:asciiTheme="minorAscii" w:hAnsiTheme="minorAscii"/>
+        </w:rPr>
+      </w:pPr>
+    </w:p>
+    <w:p>
+      <w:pPr>
+        <w:rPr>
+          <w:rFonts w:hint="default" w:asciiTheme="minorAscii" w:hAnsiTheme="minorAscii"/>
+        </w:rPr>
+      </w:pPr>
+    </w:p>
+    <w:p>
+      <w:pPr>
+        <w:rPr>
+          <w:rFonts w:hint="default" w:asciiTheme="minorAscii" w:hAnsiTheme="minorAscii"/>
+        </w:rPr>
+      </w:pPr>
+    </w:p>
+    <w:p>
+      <w:pPr>
+        <w:rPr>
+          <w:rFonts w:hint="default" w:asciiTheme="minorAscii" w:hAnsiTheme="minorAscii"/>
+        </w:rPr>
+      </w:pPr>
+    </w:p>
+    <w:p>
+      <w:pPr>
+        <w:pStyle w:val="2"/>
+        <w:numPr>
+          <w:ilvl w:val="0"/>
+          <w:numId w:val="1"/>
+        </w:numPr>
+        <w:rPr>
+          <w:rFonts w:hint="default" w:ascii="Arial" w:hAnsi="Arial" w:cs="Arial"/>
+          <w:b w:val="0"/>
+          <w:bCs w:val="0"/>
+          <w:sz w:val="32"/>
+          <w:szCs w:val="32"/>
+        </w:rPr>
       </w:pPr>
       <w:r>
         <w:rPr>
@@ -611,7 +1128,20 @@
           <w:sz w:val="32"/>
           <w:szCs w:val="32"/>
         </w:rPr>
-        <w:t>Funkcionalnosti</w:t>
+        <w:t>Korisnički zahtevi</w:t>
+      </w:r>
+    </w:p>
+    <w:p>
+      <w:pPr>
+        <w:rPr>
+          <w:rFonts w:hint="default" w:asciiTheme="minorAscii" w:hAnsiTheme="minorAscii"/>
+        </w:rPr>
+      </w:pPr>
+      <w:r>
+        <w:rPr>
+          <w:rFonts w:hint="default" w:asciiTheme="minorAscii" w:hAnsiTheme="minorAscii"/>
+        </w:rPr>
+        <w:t>U ovom delu biće opisani funkcionalni i nefunkcionalni zahtevi ovog sistema. Svi zahtevi prate istu konvenciju pisanja i po svom identifikatoru se mogu naći detaljnije opisanu u SRS dokumentu.</w:t>
       </w:r>
     </w:p>
     <w:p>
@@ -620,19 +1150,60 @@
           <w:ilvl w:val="1"/>
           <w:numId w:val="1"/>
         </w:numPr>
-        <w:rPr>
-          <w:rFonts w:hint="default" w:asciiTheme="minorAscii" w:hAnsiTheme="minorAscii"/>
-          <w:sz w:val="24"/>
-          <w:szCs w:val="24"/>
-        </w:rPr>
-      </w:pPr>
-      <w:r>
-        <w:rPr>
-          <w:rFonts w:hint="default" w:asciiTheme="minorAscii" w:hAnsiTheme="minorAscii"/>
-          <w:sz w:val="24"/>
-          <w:szCs w:val="24"/>
-        </w:rPr>
-        <w:t>Funkcionalnosti direktora:</w:t>
+        <w:ind w:firstLine="708" w:firstLineChars="0"/>
+        <w:rPr>
+          <w:rFonts w:hint="default" w:asciiTheme="minorAscii" w:hAnsiTheme="minorAscii"/>
+          <w:sz w:val="24"/>
+          <w:szCs w:val="24"/>
+        </w:rPr>
+      </w:pPr>
+      <w:r>
+        <w:rPr>
+          <w:rFonts w:hint="default" w:asciiTheme="minorAscii" w:hAnsiTheme="minorAscii"/>
+          <w:sz w:val="24"/>
+          <w:szCs w:val="24"/>
+        </w:rPr>
+        <w:t>Funkcionalni zahtevi</w:t>
+      </w:r>
+    </w:p>
+    <w:p>
+      <w:pPr>
+        <w:numPr>
+          <w:numId w:val="0"/>
+        </w:numPr>
+        <w:rPr>
+          <w:rFonts w:hint="default" w:asciiTheme="minorAscii" w:hAnsiTheme="minorAscii"/>
+          <w:sz w:val="24"/>
+          <w:szCs w:val="24"/>
+        </w:rPr>
+      </w:pPr>
+      <w:r>
+        <w:rPr>
+          <w:rFonts w:hint="default" w:asciiTheme="minorAscii" w:hAnsiTheme="minorAscii"/>
+          <w:sz w:val="24"/>
+          <w:szCs w:val="24"/>
+        </w:rPr>
+        <w:t>REQ-1: Svakom korisniku treba zahtevati da se uz pomoć svojih kredencijala uloguje na sistem</w:t>
+      </w:r>
+    </w:p>
+    <w:p>
+      <w:pPr>
+        <w:numPr>
+          <w:numId w:val="0"/>
+        </w:numPr>
+        <w:rPr>
+          <w:rFonts w:hint="default" w:asciiTheme="minorAscii" w:hAnsiTheme="minorAscii"/>
+          <w:sz w:val="24"/>
+          <w:szCs w:val="24"/>
+        </w:rPr>
+      </w:pPr>
+      <w:r>
+        <w:rPr>
+          <w:rFonts w:hint="default" w:asciiTheme="minorAscii" w:hAnsiTheme="minorAscii"/>
+          <w:sz w:val="24"/>
+          <w:szCs w:val="24"/>
+        </w:rPr>
+        <w:t>REQ-2: Direktoru treba omogućiti pregled svih zaposlenih u firmi</w:t>
       </w:r>
     </w:p>
     <w:p>
@@ -641,43 +1212,27 @@
           <w:ilvl w:val="0"/>
           <w:numId w:val="0"/>
         </w:numPr>
-        <w:spacing w:after="160" w:line="259" w:lineRule="auto"/>
-        <w:rPr>
-          <w:rFonts w:hint="default" w:asciiTheme="minorAscii" w:hAnsiTheme="minorAscii"/>
-          <w:sz w:val="24"/>
-          <w:szCs w:val="24"/>
-        </w:rPr>
-      </w:pPr>
-      <w:r>
-        <w:rPr>
-          <w:rFonts w:hint="default" w:asciiTheme="minorAscii" w:hAnsiTheme="minorAscii"/>
-          <w:sz w:val="24"/>
-          <w:szCs w:val="24"/>
-        </w:rPr>
-        <w:t>Direktor treba da vrši administraciju plata, zaposlenih, faktura itd... Administracija proizvoda podrazumeva da direktor može da dodaje nove proizvode u bazu podataka, kao i da definiše od kojih manjih delova se sastoji jedan proizvod. Kako bi se kasnije kroz fakture oduzimalo sa stanja iz magacina na osnovu količine prodatih proizvoda. Administracija faktura je najbitnija funkcionalnost ove aplikacije, ona podrazumeva kreiranje novih faktura i dodavanje proizvoda u istu. Takođe faktura treba da ima informacije o kupcu, o adresi na koju se šalje, informacije o ukupnoj težini, ceni...</w:t>
-      </w:r>
-    </w:p>
-    <w:p>
-      <w:pPr>
-        <w:numPr>
-          <w:ilvl w:val="1"/>
-          <w:numId w:val="1"/>
-        </w:numPr>
-        <w:spacing w:after="160" w:line="259" w:lineRule="auto"/>
-        <w:ind w:left="0" w:leftChars="0" w:firstLine="0" w:firstLineChars="0"/>
-        <w:rPr>
-          <w:rFonts w:hint="default" w:asciiTheme="minorAscii" w:hAnsiTheme="minorAscii"/>
-          <w:sz w:val="24"/>
-          <w:szCs w:val="24"/>
-        </w:rPr>
-      </w:pPr>
-      <w:r>
-        <w:rPr>
-          <w:rFonts w:hint="default" w:asciiTheme="minorAscii" w:hAnsiTheme="minorAscii"/>
-          <w:sz w:val="24"/>
-          <w:szCs w:val="24"/>
-        </w:rPr>
-        <w:t>Funkcionalnosti poslovođe</w:t>
+        <w:rPr>
+          <w:rFonts w:hint="default" w:asciiTheme="minorAscii" w:hAnsiTheme="minorAscii"/>
+          <w:sz w:val="24"/>
+          <w:szCs w:val="24"/>
+        </w:rPr>
+      </w:pPr>
+      <w:r>
+        <w:rPr>
+          <w:rFonts w:hint="default" w:asciiTheme="minorAscii" w:hAnsiTheme="minorAscii"/>
+          <w:sz w:val="24"/>
+          <w:szCs w:val="24"/>
+        </w:rPr>
+        <w:t>REQ-</w:t>
+      </w:r>
+      <w:r>
+        <w:rPr>
+          <w:rFonts w:hint="default" w:asciiTheme="minorAscii" w:hAnsiTheme="minorAscii"/>
+          <w:sz w:val="24"/>
+          <w:szCs w:val="24"/>
+        </w:rPr>
+        <w:t>3: Direktoru treba omogućiti unos podataka koji se traže za dodavanje novog zaposlenog. Direktor treba da unese ime, prezime, JMBG, fajl ugovora...</w:t>
       </w:r>
     </w:p>
     <w:p>
@@ -686,28 +1241,1320 @@
           <w:ilvl w:val="0"/>
           <w:numId w:val="0"/>
         </w:numPr>
-        <w:spacing w:after="160" w:line="259" w:lineRule="auto"/>
-        <w:ind w:leftChars="0"/>
-        <w:rPr>
-          <w:rFonts w:hint="default" w:asciiTheme="minorAscii" w:hAnsiTheme="minorAscii"/>
-          <w:sz w:val="24"/>
-          <w:szCs w:val="24"/>
-        </w:rPr>
-      </w:pPr>
-      <w:r>
-        <w:rPr>
-          <w:rFonts w:hint="default" w:asciiTheme="minorAscii" w:hAnsiTheme="minorAscii"/>
-          <w:sz w:val="24"/>
-          <w:szCs w:val="24"/>
-        </w:rPr>
-        <w:t>Zahtevi poslovođe se svode na administraciju proizvoda u smislu pregleda stanja svih potrebnih delova kako bi se jedan proizvod sastavio npr. plovak. Plovak se sastoji od tela plovka, antene, žice za strunu kao i fibera. Poslovođa bi imao zadatak da kreira takve proizvode i da unosi njihovo stanje na lageru u bazu podataka. Takođe nakon kompletne obrade proizvoda poslovođa ima obavezu da unese u sistem koliko je kojih proizvoda proizvedeno.</w:t>
+        <w:rPr>
+          <w:rFonts w:hint="default" w:asciiTheme="minorAscii" w:hAnsiTheme="minorAscii"/>
+          <w:sz w:val="24"/>
+          <w:szCs w:val="24"/>
+        </w:rPr>
+      </w:pPr>
+      <w:r>
+        <w:rPr>
+          <w:rFonts w:hint="default" w:asciiTheme="minorAscii" w:hAnsiTheme="minorAscii"/>
+          <w:sz w:val="24"/>
+          <w:szCs w:val="24"/>
+        </w:rPr>
+        <w:t>REQ-</w:t>
+      </w:r>
+      <w:r>
+        <w:rPr>
+          <w:rFonts w:hint="default" w:asciiTheme="minorAscii" w:hAnsiTheme="minorAscii"/>
+          <w:sz w:val="24"/>
+          <w:szCs w:val="24"/>
+        </w:rPr>
+        <w:t>4</w:t>
+      </w:r>
+      <w:r>
+        <w:rPr>
+          <w:rFonts w:hint="default" w:asciiTheme="minorAscii" w:hAnsiTheme="minorAscii"/>
+          <w:sz w:val="24"/>
+          <w:szCs w:val="24"/>
+        </w:rPr>
+        <w:t>:</w:t>
+      </w:r>
+      <w:r>
+        <w:rPr>
+          <w:rFonts w:hint="default" w:asciiTheme="minorAscii" w:hAnsiTheme="minorAscii"/>
+          <w:sz w:val="24"/>
+          <w:szCs w:val="24"/>
+        </w:rPr>
+        <w:t xml:space="preserve"> Direktoru treba omogućiti izmenu podataka koji se traže pri izmeni zaposlenog. Direktor može da izmeni iste podatke kao i kod dodavanja novog zaposlenog.</w:t>
+      </w:r>
+    </w:p>
+    <w:p>
+      <w:pPr>
+        <w:numPr>
+          <w:ilvl w:val="0"/>
+          <w:numId w:val="0"/>
+        </w:numPr>
+        <w:rPr>
+          <w:rFonts w:hint="default" w:asciiTheme="minorAscii" w:hAnsiTheme="minorAscii"/>
+          <w:sz w:val="24"/>
+          <w:szCs w:val="24"/>
+        </w:rPr>
+      </w:pPr>
+      <w:r>
+        <w:rPr>
+          <w:rFonts w:hint="default" w:asciiTheme="minorAscii" w:hAnsiTheme="minorAscii"/>
+          <w:sz w:val="24"/>
+          <w:szCs w:val="24"/>
+        </w:rPr>
+        <w:t>REQ-5: Direktoru treba omogućiti deaktiviranje zaposlenih na sistemu</w:t>
+      </w:r>
+    </w:p>
+    <w:p>
+      <w:pPr>
+        <w:numPr>
+          <w:ilvl w:val="0"/>
+          <w:numId w:val="0"/>
+        </w:numPr>
+        <w:rPr>
+          <w:rFonts w:hint="default" w:asciiTheme="minorAscii" w:hAnsiTheme="minorAscii"/>
+          <w:sz w:val="24"/>
+          <w:szCs w:val="24"/>
+        </w:rPr>
+      </w:pPr>
+      <w:r>
+        <w:rPr>
+          <w:rFonts w:hint="default" w:asciiTheme="minorAscii" w:hAnsiTheme="minorAscii"/>
+          <w:sz w:val="24"/>
+          <w:szCs w:val="24"/>
+        </w:rPr>
+        <w:t>REQ-</w:t>
+      </w:r>
+      <w:r>
+        <w:rPr>
+          <w:rFonts w:hint="default" w:asciiTheme="minorAscii" w:hAnsiTheme="minorAscii"/>
+          <w:sz w:val="24"/>
+          <w:szCs w:val="24"/>
+        </w:rPr>
+        <w:t>6</w:t>
+      </w:r>
+      <w:r>
+        <w:rPr>
+          <w:rFonts w:hint="default" w:asciiTheme="minorAscii" w:hAnsiTheme="minorAscii"/>
+          <w:sz w:val="24"/>
+          <w:szCs w:val="24"/>
+        </w:rPr>
+        <w:t>:</w:t>
+      </w:r>
+      <w:r>
+        <w:rPr>
+          <w:rFonts w:hint="default" w:asciiTheme="minorAscii" w:hAnsiTheme="minorAscii"/>
+          <w:sz w:val="24"/>
+          <w:szCs w:val="24"/>
+        </w:rPr>
+        <w:t xml:space="preserve"> Direktoru treba omogućiti pregled svih zaposlenih u firmi</w:t>
+      </w:r>
+    </w:p>
+    <w:p>
+      <w:pPr>
+        <w:numPr>
+          <w:ilvl w:val="0"/>
+          <w:numId w:val="0"/>
+        </w:numPr>
+        <w:rPr>
+          <w:rFonts w:hint="default" w:asciiTheme="minorAscii" w:hAnsiTheme="minorAscii"/>
+          <w:sz w:val="24"/>
+          <w:szCs w:val="24"/>
+        </w:rPr>
+      </w:pPr>
+      <w:r>
+        <w:rPr>
+          <w:rFonts w:hint="default" w:asciiTheme="minorAscii" w:hAnsiTheme="minorAscii"/>
+          <w:sz w:val="24"/>
+          <w:szCs w:val="24"/>
+        </w:rPr>
+        <w:t>REQ-</w:t>
+      </w:r>
+      <w:r>
+        <w:rPr>
+          <w:rFonts w:hint="default" w:asciiTheme="minorAscii" w:hAnsiTheme="minorAscii"/>
+          <w:sz w:val="24"/>
+          <w:szCs w:val="24"/>
+        </w:rPr>
+        <w:t>7</w:t>
+      </w:r>
+      <w:r>
+        <w:rPr>
+          <w:rFonts w:hint="default" w:asciiTheme="minorAscii" w:hAnsiTheme="minorAscii"/>
+          <w:sz w:val="24"/>
+          <w:szCs w:val="24"/>
+        </w:rPr>
+        <w:t>:</w:t>
+      </w:r>
+      <w:r>
+        <w:rPr>
+          <w:rFonts w:hint="default" w:asciiTheme="minorAscii" w:hAnsiTheme="minorAscii"/>
+          <w:sz w:val="24"/>
+          <w:szCs w:val="24"/>
+        </w:rPr>
+        <w:t xml:space="preserve"> Direktoru treba omogućiti unos podataka koji se traže za dodavanje novog proizvoda. Direktor treba da unese šifru, naziv, količinu na stanju i cenu.</w:t>
+      </w:r>
+    </w:p>
+    <w:p>
+      <w:pPr>
+        <w:numPr>
+          <w:ilvl w:val="0"/>
+          <w:numId w:val="0"/>
+        </w:numPr>
+        <w:rPr>
+          <w:rFonts w:hint="default" w:asciiTheme="minorAscii" w:hAnsiTheme="minorAscii"/>
+          <w:sz w:val="24"/>
+          <w:szCs w:val="24"/>
+        </w:rPr>
+      </w:pPr>
+      <w:r>
+        <w:rPr>
+          <w:rFonts w:hint="default" w:asciiTheme="minorAscii" w:hAnsiTheme="minorAscii"/>
+          <w:sz w:val="24"/>
+          <w:szCs w:val="24"/>
+        </w:rPr>
+        <w:t>REQ-</w:t>
+      </w:r>
+      <w:r>
+        <w:rPr>
+          <w:rFonts w:hint="default" w:asciiTheme="minorAscii" w:hAnsiTheme="minorAscii"/>
+          <w:sz w:val="24"/>
+          <w:szCs w:val="24"/>
+        </w:rPr>
+        <w:t>8</w:t>
+      </w:r>
+      <w:r>
+        <w:rPr>
+          <w:rFonts w:hint="default" w:asciiTheme="minorAscii" w:hAnsiTheme="minorAscii"/>
+          <w:sz w:val="24"/>
+          <w:szCs w:val="24"/>
+        </w:rPr>
+        <w:t>:</w:t>
+      </w:r>
+      <w:r>
+        <w:rPr>
+          <w:rFonts w:hint="default" w:asciiTheme="minorAscii" w:hAnsiTheme="minorAscii"/>
+          <w:sz w:val="24"/>
+          <w:szCs w:val="24"/>
+        </w:rPr>
+        <w:t xml:space="preserve"> Direktoru treba omogućiti izmenu podataka koji se traže pri izmeni proizvoda. Direktor može da izmeni iste podatke kao i kod dodavanja novog proizvoda.</w:t>
+      </w:r>
+    </w:p>
+    <w:p>
+      <w:pPr>
+        <w:numPr>
+          <w:ilvl w:val="0"/>
+          <w:numId w:val="0"/>
+        </w:numPr>
+        <w:rPr>
+          <w:rFonts w:hint="default" w:asciiTheme="minorAscii" w:hAnsiTheme="minorAscii"/>
+          <w:sz w:val="24"/>
+          <w:szCs w:val="24"/>
+        </w:rPr>
+      </w:pPr>
+      <w:r>
+        <w:rPr>
+          <w:rFonts w:hint="default" w:asciiTheme="minorAscii" w:hAnsiTheme="minorAscii"/>
+          <w:sz w:val="24"/>
+          <w:szCs w:val="24"/>
+        </w:rPr>
+        <w:t>REQ-</w:t>
+      </w:r>
+      <w:r>
+        <w:rPr>
+          <w:rFonts w:hint="default" w:asciiTheme="minorAscii" w:hAnsiTheme="minorAscii"/>
+          <w:sz w:val="24"/>
+          <w:szCs w:val="24"/>
+        </w:rPr>
+        <w:t>9</w:t>
+      </w:r>
+      <w:r>
+        <w:rPr>
+          <w:rFonts w:hint="default" w:asciiTheme="minorAscii" w:hAnsiTheme="minorAscii"/>
+          <w:sz w:val="24"/>
+          <w:szCs w:val="24"/>
+        </w:rPr>
+        <w:t>:</w:t>
+      </w:r>
+      <w:r>
+        <w:rPr>
+          <w:rFonts w:hint="default" w:asciiTheme="minorAscii" w:hAnsiTheme="minorAscii"/>
+          <w:sz w:val="24"/>
+          <w:szCs w:val="24"/>
+        </w:rPr>
+        <w:t xml:space="preserve"> Direktoru treba omogućiti brisanje proizvoda na sistemu</w:t>
+      </w:r>
+    </w:p>
+    <w:p>
+      <w:pPr>
+        <w:numPr>
+          <w:ilvl w:val="0"/>
+          <w:numId w:val="0"/>
+        </w:numPr>
+        <w:rPr>
+          <w:rFonts w:hint="default" w:asciiTheme="minorAscii" w:hAnsiTheme="minorAscii"/>
+          <w:sz w:val="24"/>
+          <w:szCs w:val="24"/>
+        </w:rPr>
+      </w:pPr>
+      <w:r>
+        <w:rPr>
+          <w:rFonts w:hint="default" w:asciiTheme="minorAscii" w:hAnsiTheme="minorAscii"/>
+          <w:sz w:val="24"/>
+          <w:szCs w:val="24"/>
+        </w:rPr>
+        <w:t>REQ-</w:t>
+      </w:r>
+      <w:r>
+        <w:rPr>
+          <w:rFonts w:hint="default" w:asciiTheme="minorAscii" w:hAnsiTheme="minorAscii"/>
+          <w:sz w:val="24"/>
+          <w:szCs w:val="24"/>
+        </w:rPr>
+        <w:t>10</w:t>
+      </w:r>
+      <w:r>
+        <w:rPr>
+          <w:rFonts w:hint="default" w:asciiTheme="minorAscii" w:hAnsiTheme="minorAscii"/>
+          <w:sz w:val="24"/>
+          <w:szCs w:val="24"/>
+        </w:rPr>
+        <w:t>:</w:t>
+      </w:r>
+      <w:r>
+        <w:rPr>
+          <w:rFonts w:hint="default" w:asciiTheme="minorAscii" w:hAnsiTheme="minorAscii"/>
+          <w:sz w:val="24"/>
+          <w:szCs w:val="24"/>
+        </w:rPr>
+        <w:t xml:space="preserve"> Direktoru treba omogućiti pregled svih porudžbina u firmi</w:t>
+      </w:r>
+    </w:p>
+    <w:p>
+      <w:pPr>
+        <w:numPr>
+          <w:ilvl w:val="0"/>
+          <w:numId w:val="0"/>
+        </w:numPr>
+        <w:rPr>
+          <w:rFonts w:hint="default" w:asciiTheme="minorAscii" w:hAnsiTheme="minorAscii"/>
+          <w:sz w:val="24"/>
+          <w:szCs w:val="24"/>
+        </w:rPr>
+      </w:pPr>
+      <w:r>
+        <w:rPr>
+          <w:rFonts w:hint="default" w:asciiTheme="minorAscii" w:hAnsiTheme="minorAscii"/>
+          <w:sz w:val="24"/>
+          <w:szCs w:val="24"/>
+        </w:rPr>
+        <w:t>REQ-</w:t>
+      </w:r>
+      <w:r>
+        <w:rPr>
+          <w:rFonts w:hint="default" w:asciiTheme="minorAscii" w:hAnsiTheme="minorAscii"/>
+          <w:sz w:val="24"/>
+          <w:szCs w:val="24"/>
+        </w:rPr>
+        <w:t>11</w:t>
+      </w:r>
+      <w:r>
+        <w:rPr>
+          <w:rFonts w:hint="default" w:asciiTheme="minorAscii" w:hAnsiTheme="minorAscii"/>
+          <w:sz w:val="24"/>
+          <w:szCs w:val="24"/>
+        </w:rPr>
+        <w:t>:</w:t>
+      </w:r>
+      <w:r>
+        <w:rPr>
+          <w:rFonts w:hint="default" w:asciiTheme="minorAscii" w:hAnsiTheme="minorAscii"/>
+          <w:sz w:val="24"/>
+          <w:szCs w:val="24"/>
+        </w:rPr>
+        <w:t xml:space="preserve"> Direktoru treba omogućiti generisanje(štampanje) svih porudžbina, faktura, profaktura i packing listi</w:t>
+      </w:r>
+    </w:p>
+    <w:p>
+      <w:pPr>
+        <w:numPr>
+          <w:ilvl w:val="0"/>
+          <w:numId w:val="0"/>
+        </w:numPr>
+        <w:rPr>
+          <w:rFonts w:hint="default" w:asciiTheme="minorAscii" w:hAnsiTheme="minorAscii"/>
+          <w:sz w:val="24"/>
+          <w:szCs w:val="24"/>
+        </w:rPr>
+      </w:pPr>
+      <w:r>
+        <w:rPr>
+          <w:rFonts w:hint="default" w:asciiTheme="minorAscii" w:hAnsiTheme="minorAscii"/>
+          <w:sz w:val="24"/>
+          <w:szCs w:val="24"/>
+        </w:rPr>
+        <w:t>REQ-</w:t>
+      </w:r>
+      <w:r>
+        <w:rPr>
+          <w:rFonts w:hint="default" w:asciiTheme="minorAscii" w:hAnsiTheme="minorAscii"/>
+          <w:sz w:val="24"/>
+          <w:szCs w:val="24"/>
+        </w:rPr>
+        <w:t>12</w:t>
+      </w:r>
+      <w:r>
+        <w:rPr>
+          <w:rFonts w:hint="default" w:asciiTheme="minorAscii" w:hAnsiTheme="minorAscii"/>
+          <w:sz w:val="24"/>
+          <w:szCs w:val="24"/>
+        </w:rPr>
+        <w:t>:</w:t>
+      </w:r>
+      <w:r>
+        <w:rPr>
+          <w:rFonts w:hint="default" w:asciiTheme="minorAscii" w:hAnsiTheme="minorAscii"/>
+          <w:sz w:val="24"/>
+          <w:szCs w:val="24"/>
+        </w:rPr>
+        <w:t xml:space="preserve"> Direktoru treba omogućiti prihvatanje porudžbine koja je na čekanju. Direktor treba da unese dodatne informacije(vreme potrebno za dostavu) pri prihvatanju</w:t>
+      </w:r>
+    </w:p>
+    <w:p>
+      <w:pPr>
+        <w:numPr>
+          <w:ilvl w:val="0"/>
+          <w:numId w:val="0"/>
+        </w:numPr>
+        <w:rPr>
+          <w:rFonts w:hint="default" w:asciiTheme="minorAscii" w:hAnsiTheme="minorAscii"/>
+          <w:sz w:val="24"/>
+          <w:szCs w:val="24"/>
+        </w:rPr>
+      </w:pPr>
+      <w:r>
+        <w:rPr>
+          <w:rFonts w:hint="default" w:asciiTheme="minorAscii" w:hAnsiTheme="minorAscii"/>
+          <w:sz w:val="24"/>
+          <w:szCs w:val="24"/>
+        </w:rPr>
+        <w:t>REQ-</w:t>
+      </w:r>
+      <w:r>
+        <w:rPr>
+          <w:rFonts w:hint="default" w:asciiTheme="minorAscii" w:hAnsiTheme="minorAscii"/>
+          <w:sz w:val="24"/>
+          <w:szCs w:val="24"/>
+        </w:rPr>
+        <w:t>13</w:t>
+      </w:r>
+      <w:r>
+        <w:rPr>
+          <w:rFonts w:hint="default" w:asciiTheme="minorAscii" w:hAnsiTheme="minorAscii"/>
+          <w:sz w:val="24"/>
+          <w:szCs w:val="24"/>
+        </w:rPr>
+        <w:t>:</w:t>
+      </w:r>
+      <w:r>
+        <w:rPr>
+          <w:rFonts w:hint="default" w:asciiTheme="minorAscii" w:hAnsiTheme="minorAscii"/>
+          <w:sz w:val="24"/>
+          <w:szCs w:val="24"/>
+        </w:rPr>
+        <w:t xml:space="preserve"> Direktoru treba omogućiti odbijanje porudžbine koja je na čekanju. Direktor treba da unese dodatne informacije(razlog odbijanja) pri odbijanju.</w:t>
+      </w:r>
+    </w:p>
+    <w:p>
+      <w:pPr>
+        <w:numPr>
+          <w:ilvl w:val="0"/>
+          <w:numId w:val="0"/>
+        </w:numPr>
+        <w:rPr>
+          <w:rFonts w:hint="default" w:asciiTheme="minorAscii" w:hAnsiTheme="minorAscii"/>
+          <w:sz w:val="24"/>
+          <w:szCs w:val="24"/>
+        </w:rPr>
+      </w:pPr>
+      <w:r>
+        <w:rPr>
+          <w:rFonts w:hint="default" w:asciiTheme="minorAscii" w:hAnsiTheme="minorAscii"/>
+          <w:sz w:val="24"/>
+          <w:szCs w:val="24"/>
+        </w:rPr>
+        <w:t>REQ-</w:t>
+      </w:r>
+      <w:r>
+        <w:rPr>
+          <w:rFonts w:hint="default" w:asciiTheme="minorAscii" w:hAnsiTheme="minorAscii"/>
+          <w:sz w:val="24"/>
+          <w:szCs w:val="24"/>
+        </w:rPr>
+        <w:t>14</w:t>
+      </w:r>
+      <w:r>
+        <w:rPr>
+          <w:rFonts w:hint="default" w:asciiTheme="minorAscii" w:hAnsiTheme="minorAscii"/>
+          <w:sz w:val="24"/>
+          <w:szCs w:val="24"/>
+        </w:rPr>
+        <w:t>:</w:t>
+      </w:r>
+      <w:r>
+        <w:rPr>
+          <w:rFonts w:hint="default" w:asciiTheme="minorAscii" w:hAnsiTheme="minorAscii"/>
+          <w:sz w:val="24"/>
+          <w:szCs w:val="24"/>
+        </w:rPr>
+        <w:t xml:space="preserve"> Sistem treba da obavesti kupca mail-om kada direktor prihvate ili odbije njegovu porudžbinu</w:t>
+      </w:r>
+    </w:p>
+    <w:p>
+      <w:pPr>
+        <w:numPr>
+          <w:ilvl w:val="0"/>
+          <w:numId w:val="0"/>
+        </w:numPr>
+        <w:rPr>
+          <w:rFonts w:hint="default" w:asciiTheme="minorAscii" w:hAnsiTheme="minorAscii"/>
+          <w:sz w:val="24"/>
+          <w:szCs w:val="24"/>
+        </w:rPr>
+      </w:pPr>
+      <w:r>
+        <w:rPr>
+          <w:rFonts w:hint="default" w:asciiTheme="minorAscii" w:hAnsiTheme="minorAscii"/>
+          <w:sz w:val="24"/>
+          <w:szCs w:val="24"/>
+        </w:rPr>
+        <w:t>REQ-</w:t>
+      </w:r>
+      <w:r>
+        <w:rPr>
+          <w:rFonts w:hint="default" w:asciiTheme="minorAscii" w:hAnsiTheme="minorAscii"/>
+          <w:sz w:val="24"/>
+          <w:szCs w:val="24"/>
+        </w:rPr>
+        <w:t>1</w:t>
+      </w:r>
+      <w:r>
+        <w:rPr>
+          <w:rFonts w:hint="default" w:asciiTheme="minorAscii" w:hAnsiTheme="minorAscii"/>
+          <w:sz w:val="24"/>
+          <w:szCs w:val="24"/>
+        </w:rPr>
+        <w:t>5:</w:t>
+      </w:r>
+      <w:r>
+        <w:rPr>
+          <w:rFonts w:hint="default" w:asciiTheme="minorAscii" w:hAnsiTheme="minorAscii"/>
+          <w:sz w:val="24"/>
+          <w:szCs w:val="24"/>
+        </w:rPr>
+        <w:t xml:space="preserve"> Direktoru treba omogućiti pregled svih izveštaja koje je moguće generisati</w:t>
+      </w:r>
+    </w:p>
+    <w:p>
+      <w:pPr>
+        <w:numPr>
+          <w:ilvl w:val="0"/>
+          <w:numId w:val="0"/>
+        </w:numPr>
+        <w:rPr>
+          <w:rFonts w:hint="default" w:asciiTheme="minorAscii" w:hAnsiTheme="minorAscii"/>
+          <w:sz w:val="24"/>
+          <w:szCs w:val="24"/>
+        </w:rPr>
+      </w:pPr>
+      <w:r>
+        <w:rPr>
+          <w:rFonts w:hint="default" w:asciiTheme="minorAscii" w:hAnsiTheme="minorAscii"/>
+          <w:sz w:val="24"/>
+          <w:szCs w:val="24"/>
+        </w:rPr>
+        <w:t>REQ-</w:t>
+      </w:r>
+      <w:r>
+        <w:rPr>
+          <w:rFonts w:hint="default" w:asciiTheme="minorAscii" w:hAnsiTheme="minorAscii"/>
+          <w:sz w:val="24"/>
+          <w:szCs w:val="24"/>
+        </w:rPr>
+        <w:t>16</w:t>
+      </w:r>
+      <w:r>
+        <w:rPr>
+          <w:rFonts w:hint="default" w:asciiTheme="minorAscii" w:hAnsiTheme="minorAscii"/>
+          <w:sz w:val="24"/>
+          <w:szCs w:val="24"/>
+        </w:rPr>
+        <w:t>:</w:t>
+      </w:r>
+      <w:r>
+        <w:rPr>
+          <w:rFonts w:hint="default" w:asciiTheme="minorAscii" w:hAnsiTheme="minorAscii"/>
+          <w:sz w:val="24"/>
+          <w:szCs w:val="24"/>
+        </w:rPr>
+        <w:t xml:space="preserve"> Direktoru treba omogućiti generisanje izveštaja koje izabere</w:t>
+      </w:r>
+    </w:p>
+    <w:p>
+      <w:pPr>
+        <w:rPr>
+          <w:rFonts w:hint="default" w:asciiTheme="minorAscii" w:hAnsiTheme="minorAscii"/>
+          <w:sz w:val="24"/>
+          <w:szCs w:val="24"/>
+        </w:rPr>
+      </w:pPr>
+      <w:r>
+        <w:rPr>
+          <w:rFonts w:hint="default" w:asciiTheme="minorAscii" w:hAnsiTheme="minorAscii"/>
+          <w:sz w:val="24"/>
+          <w:szCs w:val="24"/>
+        </w:rPr>
+        <w:br w:type="page"/>
+      </w:r>
+    </w:p>
+    <w:p>
+      <w:pPr>
+        <w:numPr>
+          <w:ilvl w:val="0"/>
+          <w:numId w:val="0"/>
+        </w:numPr>
+        <w:rPr>
+          <w:rFonts w:hint="default" w:asciiTheme="minorAscii" w:hAnsiTheme="minorAscii"/>
+          <w:sz w:val="24"/>
+          <w:szCs w:val="24"/>
+        </w:rPr>
+      </w:pPr>
+      <w:r>
+        <w:rPr>
+          <w:rFonts w:hint="default" w:asciiTheme="minorAscii" w:hAnsiTheme="minorAscii"/>
+          <w:sz w:val="24"/>
+          <w:szCs w:val="24"/>
+        </w:rPr>
+        <w:t>REQ-</w:t>
+      </w:r>
+      <w:r>
+        <w:rPr>
+          <w:rFonts w:hint="default" w:asciiTheme="minorAscii" w:hAnsiTheme="minorAscii"/>
+          <w:sz w:val="24"/>
+          <w:szCs w:val="24"/>
+        </w:rPr>
+        <w:t>17</w:t>
+      </w:r>
+      <w:r>
+        <w:rPr>
+          <w:rFonts w:hint="default" w:asciiTheme="minorAscii" w:hAnsiTheme="minorAscii"/>
+          <w:sz w:val="24"/>
+          <w:szCs w:val="24"/>
+        </w:rPr>
+        <w:t>:</w:t>
+      </w:r>
+      <w:r>
+        <w:rPr>
+          <w:rFonts w:hint="default" w:asciiTheme="minorAscii" w:hAnsiTheme="minorAscii"/>
+          <w:sz w:val="24"/>
+          <w:szCs w:val="24"/>
+        </w:rPr>
+        <w:t xml:space="preserve"> Kupcu treba omogućiti pregled svih proizvoda koje je moguće proizvesti u datom trenutku. Korisnik treba da izabere kategoriju proizvoda koje želi.</w:t>
+      </w:r>
+    </w:p>
+    <w:p>
+      <w:pPr>
+        <w:numPr>
+          <w:ilvl w:val="0"/>
+          <w:numId w:val="0"/>
+        </w:numPr>
+        <w:rPr>
+          <w:rFonts w:hint="default" w:asciiTheme="minorAscii" w:hAnsiTheme="minorAscii"/>
+          <w:sz w:val="24"/>
+          <w:szCs w:val="24"/>
+        </w:rPr>
+      </w:pPr>
+      <w:r>
+        <w:rPr>
+          <w:rFonts w:hint="default" w:asciiTheme="minorAscii" w:hAnsiTheme="minorAscii"/>
+          <w:sz w:val="24"/>
+          <w:szCs w:val="24"/>
+        </w:rPr>
+        <w:t>REQ-</w:t>
+      </w:r>
+      <w:r>
+        <w:rPr>
+          <w:rFonts w:hint="default" w:asciiTheme="minorAscii" w:hAnsiTheme="minorAscii"/>
+          <w:sz w:val="24"/>
+          <w:szCs w:val="24"/>
+        </w:rPr>
+        <w:t>18</w:t>
+      </w:r>
+      <w:r>
+        <w:rPr>
+          <w:rFonts w:hint="default" w:asciiTheme="minorAscii" w:hAnsiTheme="minorAscii"/>
+          <w:sz w:val="24"/>
+          <w:szCs w:val="24"/>
+        </w:rPr>
+        <w:t>:</w:t>
+      </w:r>
+      <w:r>
+        <w:rPr>
+          <w:rFonts w:hint="default" w:asciiTheme="minorAscii" w:hAnsiTheme="minorAscii"/>
+          <w:sz w:val="24"/>
+          <w:szCs w:val="24"/>
+        </w:rPr>
+        <w:t xml:space="preserve"> Kupcu treba omogućiti da kreira porudžbinu. Kupac kreira porudžbinu dodavanjem željenog proizvoda u takozvanu korpu i unošenjem količine za svaki od proizvoda</w:t>
+      </w:r>
+    </w:p>
+    <w:p>
+      <w:pPr>
+        <w:numPr>
+          <w:ilvl w:val="0"/>
+          <w:numId w:val="0"/>
+        </w:numPr>
+        <w:rPr>
+          <w:rFonts w:hint="default" w:asciiTheme="minorAscii" w:hAnsiTheme="minorAscii"/>
+          <w:sz w:val="24"/>
+          <w:szCs w:val="24"/>
+        </w:rPr>
+      </w:pPr>
+      <w:r>
+        <w:rPr>
+          <w:rFonts w:hint="default" w:asciiTheme="minorAscii" w:hAnsiTheme="minorAscii"/>
+          <w:sz w:val="24"/>
+          <w:szCs w:val="24"/>
+        </w:rPr>
+        <w:t>REQ-</w:t>
+      </w:r>
+      <w:r>
+        <w:rPr>
+          <w:rFonts w:hint="default" w:asciiTheme="minorAscii" w:hAnsiTheme="minorAscii"/>
+          <w:sz w:val="24"/>
+          <w:szCs w:val="24"/>
+        </w:rPr>
+        <w:t>19</w:t>
+      </w:r>
+      <w:r>
+        <w:rPr>
+          <w:rFonts w:hint="default" w:asciiTheme="minorAscii" w:hAnsiTheme="minorAscii"/>
+          <w:sz w:val="24"/>
+          <w:szCs w:val="24"/>
+        </w:rPr>
+        <w:t>:</w:t>
+      </w:r>
+      <w:r>
+        <w:rPr>
+          <w:rFonts w:hint="default" w:asciiTheme="minorAscii" w:hAnsiTheme="minorAscii"/>
+          <w:sz w:val="24"/>
+          <w:szCs w:val="24"/>
+        </w:rPr>
+        <w:t xml:space="preserve"> Kupcu treba omogućiti izbor da u već kreiranoj porudžbini doda željeni proizvod</w:t>
+      </w:r>
+    </w:p>
+    <w:p>
+      <w:pPr>
+        <w:numPr>
+          <w:ilvl w:val="0"/>
+          <w:numId w:val="0"/>
+        </w:numPr>
+        <w:rPr>
+          <w:rFonts w:hint="default" w:asciiTheme="minorAscii" w:hAnsiTheme="minorAscii"/>
+          <w:sz w:val="24"/>
+          <w:szCs w:val="24"/>
+        </w:rPr>
+      </w:pPr>
+      <w:r>
+        <w:rPr>
+          <w:rFonts w:hint="default" w:asciiTheme="minorAscii" w:hAnsiTheme="minorAscii"/>
+          <w:sz w:val="24"/>
+          <w:szCs w:val="24"/>
+        </w:rPr>
+        <w:t>REQ-</w:t>
+      </w:r>
+      <w:r>
+        <w:rPr>
+          <w:rFonts w:hint="default" w:asciiTheme="minorAscii" w:hAnsiTheme="minorAscii"/>
+          <w:sz w:val="24"/>
+          <w:szCs w:val="24"/>
+        </w:rPr>
+        <w:t>20</w:t>
+      </w:r>
+      <w:r>
+        <w:rPr>
+          <w:rFonts w:hint="default" w:asciiTheme="minorAscii" w:hAnsiTheme="minorAscii"/>
+          <w:sz w:val="24"/>
+          <w:szCs w:val="24"/>
+        </w:rPr>
+        <w:t>:</w:t>
+      </w:r>
+      <w:r>
+        <w:rPr>
+          <w:rFonts w:hint="default" w:asciiTheme="minorAscii" w:hAnsiTheme="minorAscii"/>
+          <w:sz w:val="24"/>
+          <w:szCs w:val="24"/>
+        </w:rPr>
+        <w:t xml:space="preserve"> Kupcu treba omogućiti potpunu kontrolu svih proizvoda koje je dodao u korpu. Kupac može da ukloni neki proizvod iz korpe ili promeni količinu proizvoda koje je naručio</w:t>
+      </w:r>
+    </w:p>
+    <w:p>
+      <w:pPr>
+        <w:numPr>
+          <w:ilvl w:val="0"/>
+          <w:numId w:val="0"/>
+        </w:numPr>
+        <w:rPr>
+          <w:rFonts w:hint="default" w:asciiTheme="minorAscii" w:hAnsiTheme="minorAscii"/>
+          <w:sz w:val="24"/>
+          <w:szCs w:val="24"/>
+        </w:rPr>
+      </w:pPr>
+      <w:r>
+        <w:rPr>
+          <w:rFonts w:hint="default" w:asciiTheme="minorAscii" w:hAnsiTheme="minorAscii"/>
+          <w:sz w:val="24"/>
+          <w:szCs w:val="24"/>
+        </w:rPr>
+        <w:t>REQ-</w:t>
+      </w:r>
+      <w:r>
+        <w:rPr>
+          <w:rFonts w:hint="default" w:asciiTheme="minorAscii" w:hAnsiTheme="minorAscii"/>
+          <w:sz w:val="24"/>
+          <w:szCs w:val="24"/>
+        </w:rPr>
+        <w:t>21</w:t>
+      </w:r>
+      <w:r>
+        <w:rPr>
+          <w:rFonts w:hint="default" w:asciiTheme="minorAscii" w:hAnsiTheme="minorAscii"/>
+          <w:sz w:val="24"/>
+          <w:szCs w:val="24"/>
+        </w:rPr>
+        <w:t>:</w:t>
+      </w:r>
+      <w:r>
+        <w:rPr>
+          <w:rFonts w:hint="default" w:asciiTheme="minorAscii" w:hAnsiTheme="minorAscii"/>
+          <w:sz w:val="24"/>
+          <w:szCs w:val="24"/>
+        </w:rPr>
+        <w:t xml:space="preserve"> Kupcu treba omogućiti potpuni pregled svih porudžbina koje je imao do sada na sistemu</w:t>
+      </w:r>
+    </w:p>
+    <w:p>
+      <w:pPr>
+        <w:pStyle w:val="2"/>
+        <w:numPr>
+          <w:ilvl w:val="0"/>
+          <w:numId w:val="1"/>
+        </w:numPr>
+        <w:rPr>
+          <w:rFonts w:hint="default" w:ascii="Arial" w:hAnsi="Arial" w:cs="Arial"/>
+          <w:b w:val="0"/>
+          <w:bCs w:val="0"/>
+          <w:sz w:val="32"/>
+          <w:szCs w:val="32"/>
+        </w:rPr>
+      </w:pPr>
+      <w:r>
+        <w:rPr>
+          <w:rFonts w:hint="default" w:cs="Arial"/>
+          <w:b w:val="0"/>
+          <w:bCs w:val="0"/>
+          <w:sz w:val="32"/>
+          <w:szCs w:val="32"/>
+        </w:rPr>
+        <w:t>Arhitektura sistema</w:t>
+      </w:r>
+    </w:p>
+    <w:p>
+      <w:pPr>
+        <w:jc w:val="center"/>
+        <w:rPr>
+          <w:rFonts w:hint="default" w:asciiTheme="minorAscii" w:hAnsiTheme="minorAscii"/>
+          <w:b/>
+          <w:bCs/>
+        </w:rPr>
+      </w:pPr>
+      <w:r>
+        <w:rPr>
+          <w:rFonts w:hint="default" w:cs="Arial" w:asciiTheme="minorAscii" w:hAnsiTheme="minorAscii"/>
+          <w:b/>
+          <w:bCs/>
+          <w:sz w:val="32"/>
+          <w:szCs w:val="32"/>
+        </w:rPr>
+        <w:t>Stil razlaganja</w:t>
+      </w:r>
+    </w:p>
+    <w:p>
+      <w:pPr>
+        <w:rPr>
+          <w:rFonts w:hint="default" w:asciiTheme="minorAscii" w:hAnsiTheme="minorAscii"/>
+        </w:rPr>
+      </w:pPr>
+      <w:r>
+        <w:rPr>
+          <w:rFonts w:hint="default" w:asciiTheme="minorAscii" w:hAnsiTheme="minorAscii"/>
+        </w:rPr>
+        <w:t>Stilom razlaganja, sistem se deli na nezavisne module koji međusobno komuniciraju jedni sa drugima kako bi ispunili funkcionalne zahteve. Ovaj stil odgovara stilu softverskih modula.</w:t>
+      </w:r>
+    </w:p>
+    <w:p>
+      <w:pPr>
+        <w:rPr>
+          <w:rFonts w:hint="default" w:asciiTheme="minorAscii" w:hAnsiTheme="minorAscii"/>
+        </w:rPr>
+      </w:pPr>
+      <w:r>
+        <w:rPr>
+          <w:rFonts w:hint="default" w:asciiTheme="minorAscii" w:hAnsiTheme="minorAscii"/>
+        </w:rPr>
+        <w:t>Sistem je podeljen u dva modula: administracioni koji u sebi sadrži i radnik modul i modul kupaca.</w:t>
+      </w:r>
+    </w:p>
+    <w:p>
+      <w:pPr>
+        <w:rPr>
+          <w:rFonts w:hint="default" w:asciiTheme="minorAscii" w:hAnsiTheme="minorAscii"/>
+        </w:rPr>
+      </w:pPr>
+      <w:r>
+        <w:rPr>
+          <w:rFonts w:hint="default" w:asciiTheme="minorAscii" w:hAnsiTheme="minorAscii"/>
+        </w:rPr>
+        <w:t>Pored modula na dijagramu se nalazi komponenta “knjigovodstvena aplikacija” koja predstavlja gotovu komponentu koju ne treba razvijati.</w:t>
+      </w:r>
+    </w:p>
+    <w:p>
+      <w:pPr>
+        <w:rPr>
+          <w:rFonts w:hint="default" w:asciiTheme="minorAscii" w:hAnsiTheme="minorAscii"/>
+        </w:rPr>
+      </w:pPr>
+      <w:r>
+        <w:drawing>
+          <wp:inline distT="0" distB="0" distL="114300" distR="114300">
+            <wp:extent cx="5758815" cy="3052445"/>
+            <wp:effectExtent l="0" t="0" r="5080" b="4445"/>
+            <wp:docPr id="2" name="Picture 1"/>
+            <wp:cNvGraphicFramePr>
+              <a:graphicFrameLocks xmlns:a="http://schemas.openxmlformats.org/drawingml/2006/main" noChangeAspect="1"/>
+            </wp:cNvGraphicFramePr>
+            <a:graphic xmlns:a="http://schemas.openxmlformats.org/drawingml/2006/main">
+              <a:graphicData uri="http://schemas.openxmlformats.org/drawingml/2006/picture">
+                <pic:pic xmlns:pic="http://schemas.openxmlformats.org/drawingml/2006/picture">
+                  <pic:nvPicPr>
+                    <pic:cNvPr id="2" name="Picture 1"/>
+                    <pic:cNvPicPr>
+                      <a:picLocks noChangeAspect="1"/>
+                    </pic:cNvPicPr>
+                  </pic:nvPicPr>
+                  <pic:blipFill>
+                    <a:blip r:embed="rId9"/>
+                    <a:stretch>
+                      <a:fillRect/>
+                    </a:stretch>
+                  </pic:blipFill>
+                  <pic:spPr>
+                    <a:xfrm>
+                      <a:off x="0" y="0"/>
+                      <a:ext cx="5758815" cy="3052445"/>
+                    </a:xfrm>
+                    <a:prstGeom prst="rect">
+                      <a:avLst/>
+                    </a:prstGeom>
+                    <a:noFill/>
+                    <a:ln>
+                      <a:noFill/>
+                    </a:ln>
+                  </pic:spPr>
+                </pic:pic>
+              </a:graphicData>
+            </a:graphic>
+          </wp:inline>
+        </w:drawing>
+      </w:r>
+    </w:p>
+    <w:p>
+      <w:pPr>
+        <w:numPr>
+          <w:ilvl w:val="0"/>
+          <w:numId w:val="0"/>
+        </w:numPr>
+        <w:rPr>
+          <w:rFonts w:hint="default" w:asciiTheme="minorAscii" w:hAnsiTheme="minorAscii"/>
+          <w:sz w:val="24"/>
+          <w:szCs w:val="24"/>
+        </w:rPr>
+      </w:pPr>
+    </w:p>
+    <w:p>
+      <w:pPr>
+        <w:rPr>
+          <w:rFonts w:hint="default" w:asciiTheme="minorAscii" w:hAnsiTheme="minorAscii"/>
+        </w:rPr>
+      </w:pPr>
+    </w:p>
+    <w:p>
+      <w:pPr>
+        <w:rPr>
+          <w:rFonts w:hint="default" w:asciiTheme="minorAscii" w:hAnsiTheme="minorAscii"/>
+        </w:rPr>
+      </w:pPr>
+    </w:p>
+    <w:p>
+      <w:pPr>
+        <w:jc w:val="center"/>
+        <w:rPr>
+          <w:rFonts w:hint="default" w:asciiTheme="minorAscii" w:hAnsiTheme="minorAscii"/>
+          <w:b/>
+          <w:bCs/>
+          <w:sz w:val="32"/>
+          <w:szCs w:val="32"/>
+        </w:rPr>
+      </w:pPr>
+      <w:r>
+        <w:rPr>
+          <w:rFonts w:hint="default" w:asciiTheme="minorAscii" w:hAnsiTheme="minorAscii"/>
+          <w:b/>
+          <w:bCs/>
+          <w:sz w:val="32"/>
+          <w:szCs w:val="32"/>
+        </w:rPr>
+        <w:t>Servisno-orijentisani stil</w:t>
+      </w:r>
+    </w:p>
+    <w:p>
+      <w:pPr>
+        <w:jc w:val="left"/>
+        <w:rPr>
+          <w:rFonts w:hint="default" w:asciiTheme="minorAscii" w:hAnsiTheme="minorAscii"/>
+          <w:b w:val="0"/>
+          <w:bCs w:val="0"/>
+          <w:sz w:val="22"/>
+          <w:szCs w:val="22"/>
+        </w:rPr>
+      </w:pPr>
+      <w:r>
+        <w:rPr>
+          <w:rFonts w:hint="default" w:asciiTheme="minorAscii" w:hAnsiTheme="minorAscii"/>
+          <w:b w:val="0"/>
+          <w:bCs w:val="0"/>
+          <w:sz w:val="22"/>
+          <w:szCs w:val="22"/>
+        </w:rPr>
+        <w:t>Servisno-orijentisani stil odgovara stilu povezivanja softverskih komponenata.</w:t>
+      </w:r>
+    </w:p>
+    <w:p>
+      <w:pPr>
+        <w:jc w:val="left"/>
+        <w:rPr>
+          <w:rFonts w:hint="default" w:asciiTheme="minorAscii" w:hAnsiTheme="minorAscii"/>
+          <w:b w:val="0"/>
+          <w:bCs w:val="0"/>
+          <w:sz w:val="22"/>
+          <w:szCs w:val="22"/>
+        </w:rPr>
+      </w:pPr>
+      <w:r>
+        <w:rPr>
+          <w:rFonts w:hint="default" w:asciiTheme="minorAscii" w:hAnsiTheme="minorAscii"/>
+          <w:b w:val="0"/>
+          <w:bCs w:val="0"/>
+          <w:sz w:val="22"/>
+          <w:szCs w:val="22"/>
+        </w:rPr>
+        <w:t>Ovim dijagramom je predstavljen servisno-orijentisani stil. Web aplikacija komunicira sa serverom preko odgovarajućih RESTful servisa. U zavisnosti od podataka koje zahteva korisnik, aplikacije će pozivati odgovarajući endpoint(servis). Server komunicira sa bazom podataka.</w:t>
+      </w:r>
+    </w:p>
+    <w:p>
+      <w:pPr>
+        <w:jc w:val="left"/>
+      </w:pPr>
+      <w:r>
+        <w:drawing>
+          <wp:inline distT="0" distB="0" distL="114300" distR="114300">
+            <wp:extent cx="5758815" cy="4033520"/>
+            <wp:effectExtent l="0" t="0" r="5080" b="17780"/>
+            <wp:docPr id="3" name="Picture 2"/>
+            <wp:cNvGraphicFramePr>
+              <a:graphicFrameLocks xmlns:a="http://schemas.openxmlformats.org/drawingml/2006/main" noChangeAspect="1"/>
+            </wp:cNvGraphicFramePr>
+            <a:graphic xmlns:a="http://schemas.openxmlformats.org/drawingml/2006/main">
+              <a:graphicData uri="http://schemas.openxmlformats.org/drawingml/2006/picture">
+                <pic:pic xmlns:pic="http://schemas.openxmlformats.org/drawingml/2006/picture">
+                  <pic:nvPicPr>
+                    <pic:cNvPr id="3" name="Picture 2"/>
+                    <pic:cNvPicPr>
+                      <a:picLocks noChangeAspect="1"/>
+                    </pic:cNvPicPr>
+                  </pic:nvPicPr>
+                  <pic:blipFill>
+                    <a:blip r:embed="rId10"/>
+                    <a:stretch>
+                      <a:fillRect/>
+                    </a:stretch>
+                  </pic:blipFill>
+                  <pic:spPr>
+                    <a:xfrm>
+                      <a:off x="0" y="0"/>
+                      <a:ext cx="5758815" cy="4033520"/>
+                    </a:xfrm>
+                    <a:prstGeom prst="rect">
+                      <a:avLst/>
+                    </a:prstGeom>
+                    <a:noFill/>
+                    <a:ln>
+                      <a:noFill/>
+                    </a:ln>
+                  </pic:spPr>
+                </pic:pic>
+              </a:graphicData>
+            </a:graphic>
+          </wp:inline>
+        </w:drawing>
+      </w:r>
+    </w:p>
+    <w:p>
+      <w:pPr>
+        <w:jc w:val="left"/>
+      </w:pPr>
+    </w:p>
+    <w:p>
+      <w:pPr>
+        <w:jc w:val="left"/>
+      </w:pPr>
+    </w:p>
+    <w:p>
+      <w:pPr>
+        <w:jc w:val="left"/>
+      </w:pPr>
+    </w:p>
+    <w:p>
+      <w:pPr>
+        <w:jc w:val="left"/>
+      </w:pPr>
+    </w:p>
+    <w:p>
+      <w:pPr>
+        <w:jc w:val="left"/>
+      </w:pPr>
+    </w:p>
+    <w:p>
+      <w:pPr>
+        <w:jc w:val="left"/>
+      </w:pPr>
+    </w:p>
+    <w:p>
+      <w:pPr>
+        <w:jc w:val="left"/>
+      </w:pPr>
+    </w:p>
+    <w:p>
+      <w:pPr>
+        <w:jc w:val="left"/>
+      </w:pPr>
+    </w:p>
+    <w:p>
+      <w:pPr>
+        <w:jc w:val="left"/>
+      </w:pPr>
+    </w:p>
+    <w:p>
+      <w:pPr>
+        <w:jc w:val="left"/>
+      </w:pPr>
+    </w:p>
+    <w:p>
+      <w:pPr>
+        <w:jc w:val="left"/>
+      </w:pPr>
+    </w:p>
+    <w:p>
+      <w:pPr>
+        <w:jc w:val="center"/>
+        <w:rPr>
+          <w:rFonts w:hint="default" w:asciiTheme="minorAscii" w:hAnsiTheme="minorAscii"/>
+          <w:b/>
+          <w:bCs/>
+          <w:sz w:val="32"/>
+          <w:szCs w:val="32"/>
+        </w:rPr>
+      </w:pPr>
+      <w:r>
+        <w:rPr>
+          <w:rFonts w:hint="default" w:asciiTheme="minorAscii" w:hAnsiTheme="minorAscii"/>
+          <w:b/>
+          <w:bCs/>
+          <w:sz w:val="32"/>
+          <w:szCs w:val="32"/>
+        </w:rPr>
+        <w:t>Stil raspoređivanja</w:t>
+      </w:r>
+    </w:p>
+    <w:p>
+      <w:pPr>
+        <w:jc w:val="left"/>
+        <w:rPr>
+          <w:rFonts w:hint="default" w:asciiTheme="minorAscii" w:hAnsiTheme="minorAscii"/>
+          <w:b w:val="0"/>
+          <w:bCs w:val="0"/>
+          <w:sz w:val="22"/>
+          <w:szCs w:val="22"/>
+        </w:rPr>
+      </w:pPr>
+      <w:r>
+        <w:rPr>
+          <w:rFonts w:hint="default" w:asciiTheme="minorAscii" w:hAnsiTheme="minorAscii"/>
+          <w:b w:val="0"/>
+          <w:bCs w:val="0"/>
+          <w:sz w:val="22"/>
+          <w:szCs w:val="22"/>
+        </w:rPr>
+        <w:t xml:space="preserve">Ovim stilom predstavljena je povezanost elemenata softverskog okruženja i elemenata softverske arhitekture. Sistem će biti postavljen na web serveru. Komunicira sa serverom baze podataka. Server baze podataka komunicira sa backup bazom koja je postavljena na odvojenom serveru gde se vrši sam </w:t>
+      </w:r>
+      <w:r>
+        <w:rPr>
+          <w:rFonts w:hint="default" w:asciiTheme="minorAscii" w:hAnsiTheme="minorAscii"/>
+          <w:b/>
+          <w:bCs/>
+          <w:sz w:val="22"/>
+          <w:szCs w:val="22"/>
+        </w:rPr>
+        <w:t xml:space="preserve">backup </w:t>
+      </w:r>
+      <w:r>
+        <w:rPr>
+          <w:rFonts w:hint="default" w:asciiTheme="minorAscii" w:hAnsiTheme="minorAscii"/>
+          <w:b w:val="0"/>
+          <w:bCs w:val="0"/>
+          <w:sz w:val="22"/>
+          <w:szCs w:val="22"/>
+        </w:rPr>
+        <w:t xml:space="preserve">podataka. Pristup sistemu imaju web browseri preko </w:t>
+      </w:r>
+      <w:r>
+        <w:rPr>
+          <w:rFonts w:hint="default" w:asciiTheme="minorAscii" w:hAnsiTheme="minorAscii"/>
+          <w:b/>
+          <w:bCs/>
+          <w:sz w:val="22"/>
+          <w:szCs w:val="22"/>
+        </w:rPr>
+        <w:t xml:space="preserve">HTTP </w:t>
+      </w:r>
+      <w:r>
+        <w:rPr>
+          <w:rFonts w:hint="default" w:asciiTheme="minorAscii" w:hAnsiTheme="minorAscii"/>
+          <w:b w:val="0"/>
+          <w:bCs w:val="0"/>
+          <w:sz w:val="22"/>
+          <w:szCs w:val="22"/>
+        </w:rPr>
+        <w:t xml:space="preserve">ili </w:t>
+      </w:r>
+      <w:r>
+        <w:rPr>
+          <w:rFonts w:hint="default" w:asciiTheme="minorAscii" w:hAnsiTheme="minorAscii"/>
+          <w:b/>
+          <w:bCs/>
+          <w:sz w:val="22"/>
+          <w:szCs w:val="22"/>
+        </w:rPr>
+        <w:t xml:space="preserve">HTTPS </w:t>
+      </w:r>
+      <w:r>
+        <w:rPr>
+          <w:rFonts w:hint="default" w:asciiTheme="minorAscii" w:hAnsiTheme="minorAscii"/>
+          <w:b w:val="0"/>
+          <w:bCs w:val="0"/>
+          <w:sz w:val="22"/>
+          <w:szCs w:val="22"/>
+        </w:rPr>
+        <w:t>protokola. Ukoliko je pristup preko browsera na uređaju koji nije desktop, servisi koje daje knjigovodstvena aplikacija neće biti dostupni.</w:t>
+      </w:r>
+    </w:p>
+    <w:p>
+      <w:pPr>
+        <w:jc w:val="left"/>
+        <w:rPr>
+          <w:rFonts w:hint="default" w:asciiTheme="minorAscii" w:hAnsiTheme="minorAscii"/>
+          <w:b w:val="0"/>
+          <w:bCs w:val="0"/>
+          <w:sz w:val="22"/>
+          <w:szCs w:val="22"/>
+        </w:rPr>
+      </w:pPr>
+      <w:r>
+        <w:rPr>
+          <w:rFonts w:hint="default" w:asciiTheme="minorAscii" w:hAnsiTheme="minorAscii"/>
+          <w:b w:val="0"/>
+          <w:bCs w:val="0"/>
+          <w:sz w:val="22"/>
+          <w:szCs w:val="22"/>
+        </w:rPr>
+        <w:t>Stil raspoređivanja odgovara stilu alokacije.</w:t>
+      </w:r>
+    </w:p>
+    <w:p>
+      <w:pPr>
+        <w:jc w:val="left"/>
+        <w:rPr>
+          <w:rFonts w:hint="default" w:asciiTheme="minorAscii" w:hAnsiTheme="minorAscii"/>
+          <w:b w:val="0"/>
+          <w:bCs w:val="0"/>
+          <w:sz w:val="22"/>
+          <w:szCs w:val="22"/>
+        </w:rPr>
+      </w:pPr>
+      <w:r>
+        <w:drawing>
+          <wp:inline distT="0" distB="0" distL="114300" distR="114300">
+            <wp:extent cx="5750560" cy="2287270"/>
+            <wp:effectExtent l="0" t="0" r="13335" b="14605"/>
+            <wp:docPr id="5" name="Picture 3"/>
+            <wp:cNvGraphicFramePr>
+              <a:graphicFrameLocks xmlns:a="http://schemas.openxmlformats.org/drawingml/2006/main" noChangeAspect="1"/>
+            </wp:cNvGraphicFramePr>
+            <a:graphic xmlns:a="http://schemas.openxmlformats.org/drawingml/2006/main">
+              <a:graphicData uri="http://schemas.openxmlformats.org/drawingml/2006/picture">
+                <pic:pic xmlns:pic="http://schemas.openxmlformats.org/drawingml/2006/picture">
+                  <pic:nvPicPr>
+                    <pic:cNvPr id="5" name="Picture 3"/>
+                    <pic:cNvPicPr>
+                      <a:picLocks noChangeAspect="1"/>
+                    </pic:cNvPicPr>
+                  </pic:nvPicPr>
+                  <pic:blipFill>
+                    <a:blip r:embed="rId11"/>
+                    <a:stretch>
+                      <a:fillRect/>
+                    </a:stretch>
+                  </pic:blipFill>
+                  <pic:spPr>
+                    <a:xfrm>
+                      <a:off x="0" y="0"/>
+                      <a:ext cx="5750560" cy="2287270"/>
+                    </a:xfrm>
+                    <a:prstGeom prst="rect">
+                      <a:avLst/>
+                    </a:prstGeom>
+                    <a:noFill/>
+                    <a:ln>
+                      <a:noFill/>
+                    </a:ln>
+                  </pic:spPr>
+                </pic:pic>
+              </a:graphicData>
+            </a:graphic>
+          </wp:inline>
+        </w:drawing>
       </w:r>
     </w:p>
     <w:sectPr>
       <w:headerReference r:id="rId5" w:type="default"/>
       <w:footerReference r:id="rId6" w:type="default"/>
       <w:pgSz w:w="11906" w:h="16838"/>
-      <w:pgMar w:top="1411" w:right="1411" w:bottom="1411" w:left="1411" w:header="284" w:footer="708" w:gutter="0"/>
+      <w:pgMar w:top="1417" w:right="1417" w:bottom="1417" w:left="1417" w:header="284" w:footer="708" w:gutter="0"/>
       <w:pgNumType w:start="1"/>
       <w:cols w:space="708" w:num="1"/>
       <w:titlePg/>
@@ -949,13 +2796,7 @@
             <w:rPr>
               <w:rFonts w:hint="default" w:ascii="Arial" w:hAnsi="Arial" w:cs="Arial"/>
             </w:rPr>
-            <w:t>3</w:t>
-          </w:r>
-          <w:r>
-            <w:rPr>
-              <w:rFonts w:hint="default" w:ascii="Arial" w:hAnsi="Arial" w:cs="Arial"/>
-            </w:rPr>
-            <w:t>11</w:t>
+            <w:t>311</w:t>
           </w:r>
           <w:r>
             <w:rPr>
@@ -1009,21 +2850,15 @@
 <file path=word/numbering.xml><?xml version="1.0" encoding="utf-8"?>
 <w:numbering xmlns:wpc="http://schemas.microsoft.com/office/word/2010/wordprocessingCanvas" xmlns:mc="http://schemas.openxmlformats.org/markup-compatibility/2006" xmlns:o="urn:schemas-microsoft-com:office:office" xmlns:r="http://schemas.openxmlformats.org/officeDocument/2006/relationships" xmlns:m="http://schemas.openxmlformats.org/officeDocument/2006/math" xmlns:v="urn:schemas-microsoft-com:vml" xmlns:wp14="http://schemas.microsoft.com/office/word/2010/wordprocessingDrawing" xmlns:wp="http://schemas.openxmlformats.org/drawingml/2006/wordprocessingDrawing" xmlns:w10="urn:schemas-microsoft-com:office:word" xmlns:w="http://schemas.openxmlformats.org/wordprocessingml/2006/main" xmlns:w14="http://schemas.microsoft.com/office/word/2010/wordml" xmlns:wpg="http://schemas.microsoft.com/office/word/2010/wordprocessingGroup" xmlns:wpi="http://schemas.microsoft.com/office/word/2010/wordprocessingInk" xmlns:wne="http://schemas.microsoft.com/office/word/2006/wordml" xmlns:wps="http://schemas.microsoft.com/office/word/2010/wordprocessingShape" xmlns:wpsCustomData="http://www.wps.cn/officeDocument/2013/wpsCustomData" mc:Ignorable="w14 wp14">
   <w:abstractNum w:abstractNumId="0">
-    <w:nsid w:val="DEDA3739"/>
+    <w:nsid w:val="7CBB7B12"/>
     <w:multiLevelType w:val="multilevel"/>
-    <w:tmpl w:val="DEDA3739"/>
+    <w:tmpl w:val="7CBB7B12"/>
     <w:lvl w:ilvl="0" w:tentative="0">
       <w:start w:val="1"/>
       <w:numFmt w:val="decimal"/>
       <w:suff w:val="space"/>
-      <w:lvlText w:val="%1"/>
+      <w:lvlText w:val="%1."/>
       <w:lvlJc w:val="left"/>
-      <w:pPr>
-        <w:ind w:left="0" w:leftChars="0" w:firstLine="0" w:firstLineChars="0"/>
-      </w:pPr>
-      <w:rPr>
-        <w:rFonts w:hint="default"/>
-      </w:rPr>
     </w:lvl>
     <w:lvl w:ilvl="1" w:tentative="0">
       <w:start w:val="1"/>

</xml_diff>